<commit_message>
Improved the sample validator documentation.
</commit_message>
<xml_diff>
--- a/LcmsNet/Documentation/LcmsNet Sample Validation.docx
+++ b/LcmsNet/Documentation/LcmsNet Sample Validation.docx
@@ -55,16 +55,19 @@
       <w:r>
         <w:t xml:space="preserve"> directory. </w:t>
       </w:r>
+      <w:r>
+        <w:t xml:space="preserve"> LcmsNet, if already running, must be restarted for</w:t>
+      </w:r>
+      <w:r>
+        <w:t xml:space="preserve"> the new validation to be discovered and utilized.</w:t>
+      </w:r>
+      <w:bookmarkStart w:id="0" w:name="_GoBack"/>
+      <w:bookmarkEnd w:id="0"/>
     </w:p>
     <w:p/>
     <w:p>
       <w:r>
-        <w:t>LcmsNet runs all samples against every validator found by MEF, and if a sample fails any validation, LcmsNet refuses to queue it, or any following samples in the queue until the sample has been fixed</w:t>
-      </w:r>
-      <w:bookmarkStart w:id="0" w:name="_GoBack"/>
-      <w:bookmarkEnd w:id="0"/>
-      <w:r>
-        <w:t xml:space="preserve"> to be valid according to the current set of validations.</w:t>
+        <w:t>LcmsNet runs all samples against every validator found by MEF, and if a sample fails any validation, LcmsNet refuses to queue it, or any following samples in the queue until the sample has been fixed to be valid according to the current set of validations.</w:t>
       </w:r>
     </w:p>
     <w:p/>

</xml_diff>

<commit_message>
changes related to SQLite logger
</commit_message>
<xml_diff>
--- a/LcmsNet/Documentation/LcmsNet Sample Validation.docx
+++ b/LcmsNet/Documentation/LcmsNet Sample Validation.docx
@@ -29,7 +29,21 @@
       </w:r>
       <w:proofErr w:type="spellEnd"/>
       <w:r>
-        <w:t>.  This validation is placed within the %</w:t>
+        <w:t xml:space="preserve">. </w:t>
+      </w:r>
+      <w:r>
+        <w:t xml:space="preserve"> Additionally, associated data should be exported</w:t>
+      </w:r>
+      <w:r>
+        <w:t xml:space="preserve"> </w:t>
+      </w:r>
+      <w:proofErr w:type="gramStart"/>
+      <w:r>
+        <w:t>This</w:t>
+      </w:r>
+      <w:proofErr w:type="gramEnd"/>
+      <w:r>
+        <w:t xml:space="preserve"> validation is placed within the %</w:t>
       </w:r>
       <w:proofErr w:type="spellStart"/>
       <w:r>
@@ -59,10 +73,13 @@
         <w:t xml:space="preserve"> LcmsNet, if already running, must be restarted for</w:t>
       </w:r>
       <w:r>
-        <w:t xml:space="preserve"> the new validation to be discovered and utilized.</w:t>
+        <w:t xml:space="preserve"> the new validat</w:t>
       </w:r>
       <w:bookmarkStart w:id="0" w:name="_GoBack"/>
       <w:bookmarkEnd w:id="0"/>
+      <w:r>
+        <w:t>ion to be discovered and utilized.</w:t>
+      </w:r>
     </w:p>
     <w:p/>
     <w:p>
@@ -74,6 +91,2112 @@
     <w:p>
       <w:r>
         <w:t>Further, if a DMS system is in use, and a DMS validator is found, samples are validated against it as well.</w:t>
+      </w:r>
+    </w:p>
+    <w:p/>
+    <w:p>
+      <w:pPr>
+        <w:rPr>
+          <w:rFonts w:ascii="Consolas" w:hAnsi="Consolas" w:cs="Consolas"/>
+          <w:color w:val="000000"/>
+          <w:sz w:val="24"/>
+          <w:szCs w:val="24"/>
+          <w:highlight w:val="white"/>
+        </w:rPr>
+      </w:pPr>
+      <w:r>
+        <w:t>Example</w:t>
+      </w:r>
+      <w:r>
+        <w:rPr>
+          <w:rFonts w:ascii="Consolas" w:hAnsi="Consolas" w:cs="Consolas"/>
+          <w:color w:val="808080"/>
+          <w:sz w:val="24"/>
+          <w:szCs w:val="24"/>
+          <w:highlight w:val="white"/>
+        </w:rPr>
+        <w:t xml:space="preserve">    </w:t>
+      </w:r>
+      <w:r>
+        <w:rPr>
+          <w:rFonts w:ascii="Consolas" w:hAnsi="Consolas" w:cs="Consolas"/>
+          <w:color w:val="808080"/>
+          <w:sz w:val="24"/>
+          <w:szCs w:val="24"/>
+          <w:highlight w:val="white"/>
+        </w:rPr>
+        <w:t>///</w:t>
+      </w:r>
+      <w:r>
+        <w:rPr>
+          <w:rFonts w:ascii="Consolas" w:hAnsi="Consolas" w:cs="Consolas"/>
+          <w:color w:val="008000"/>
+          <w:sz w:val="24"/>
+          <w:szCs w:val="24"/>
+          <w:highlight w:val="white"/>
+        </w:rPr>
+        <w:t xml:space="preserve"> </w:t>
+      </w:r>
+      <w:r>
+        <w:rPr>
+          <w:rFonts w:ascii="Consolas" w:hAnsi="Consolas" w:cs="Consolas"/>
+          <w:color w:val="808080"/>
+          <w:sz w:val="24"/>
+          <w:szCs w:val="24"/>
+          <w:highlight w:val="white"/>
+        </w:rPr>
+        <w:t>&lt;summary&gt;</w:t>
+      </w:r>
+    </w:p>
+    <w:p>
+      <w:pPr>
+        <w:autoSpaceDE w:val="0"/>
+        <w:autoSpaceDN w:val="0"/>
+        <w:adjustRightInd w:val="0"/>
+        <w:spacing w:after="0" w:line="240" w:lineRule="auto"/>
+        <w:rPr>
+          <w:rFonts w:ascii="Consolas" w:hAnsi="Consolas" w:cs="Consolas"/>
+          <w:color w:val="000000"/>
+          <w:sz w:val="24"/>
+          <w:szCs w:val="24"/>
+          <w:highlight w:val="white"/>
+        </w:rPr>
+      </w:pPr>
+      <w:r>
+        <w:rPr>
+          <w:rFonts w:ascii="Consolas" w:hAnsi="Consolas" w:cs="Consolas"/>
+          <w:color w:val="000000"/>
+          <w:sz w:val="24"/>
+          <w:szCs w:val="24"/>
+          <w:highlight w:val="white"/>
+        </w:rPr>
+        <w:t xml:space="preserve">    </w:t>
+      </w:r>
+      <w:r>
+        <w:rPr>
+          <w:rFonts w:ascii="Consolas" w:hAnsi="Consolas" w:cs="Consolas"/>
+          <w:color w:val="808080"/>
+          <w:sz w:val="24"/>
+          <w:szCs w:val="24"/>
+          <w:highlight w:val="white"/>
+        </w:rPr>
+        <w:t>///</w:t>
+      </w:r>
+      <w:r>
+        <w:rPr>
+          <w:rFonts w:ascii="Consolas" w:hAnsi="Consolas" w:cs="Consolas"/>
+          <w:color w:val="008000"/>
+          <w:sz w:val="24"/>
+          <w:szCs w:val="24"/>
+          <w:highlight w:val="white"/>
+        </w:rPr>
+        <w:t xml:space="preserve"> </w:t>
+      </w:r>
+      <w:proofErr w:type="gramStart"/>
+      <w:r>
+        <w:rPr>
+          <w:rFonts w:ascii="Consolas" w:hAnsi="Consolas" w:cs="Consolas"/>
+          <w:color w:val="008000"/>
+          <w:sz w:val="24"/>
+          <w:szCs w:val="24"/>
+          <w:highlight w:val="white"/>
+        </w:rPr>
+        <w:t>Validates</w:t>
+      </w:r>
+      <w:proofErr w:type="gramEnd"/>
+      <w:r>
+        <w:rPr>
+          <w:rFonts w:ascii="Consolas" w:hAnsi="Consolas" w:cs="Consolas"/>
+          <w:color w:val="008000"/>
+          <w:sz w:val="24"/>
+          <w:szCs w:val="24"/>
+          <w:highlight w:val="white"/>
+        </w:rPr>
+        <w:t xml:space="preserve"> a sample for the basics before it can be run by </w:t>
+      </w:r>
+      <w:proofErr w:type="spellStart"/>
+      <w:r>
+        <w:rPr>
+          <w:rFonts w:ascii="Consolas" w:hAnsi="Consolas" w:cs="Consolas"/>
+          <w:color w:val="008000"/>
+          <w:sz w:val="24"/>
+          <w:szCs w:val="24"/>
+          <w:highlight w:val="white"/>
+        </w:rPr>
+        <w:t>LCMSNet</w:t>
+      </w:r>
+      <w:proofErr w:type="spellEnd"/>
+      <w:r>
+        <w:rPr>
+          <w:rFonts w:ascii="Consolas" w:hAnsi="Consolas" w:cs="Consolas"/>
+          <w:color w:val="008000"/>
+          <w:sz w:val="24"/>
+          <w:szCs w:val="24"/>
+          <w:highlight w:val="white"/>
+        </w:rPr>
+        <w:t>.</w:t>
+      </w:r>
+    </w:p>
+    <w:p>
+      <w:pPr>
+        <w:autoSpaceDE w:val="0"/>
+        <w:autoSpaceDN w:val="0"/>
+        <w:adjustRightInd w:val="0"/>
+        <w:spacing w:after="0" w:line="240" w:lineRule="auto"/>
+        <w:rPr>
+          <w:rFonts w:ascii="Consolas" w:hAnsi="Consolas" w:cs="Consolas"/>
+          <w:color w:val="000000"/>
+          <w:sz w:val="24"/>
+          <w:szCs w:val="24"/>
+          <w:highlight w:val="white"/>
+        </w:rPr>
+      </w:pPr>
+      <w:r>
+        <w:rPr>
+          <w:rFonts w:ascii="Consolas" w:hAnsi="Consolas" w:cs="Consolas"/>
+          <w:color w:val="000000"/>
+          <w:sz w:val="24"/>
+          <w:szCs w:val="24"/>
+          <w:highlight w:val="white"/>
+        </w:rPr>
+        <w:t xml:space="preserve">    </w:t>
+      </w:r>
+      <w:r>
+        <w:rPr>
+          <w:rFonts w:ascii="Consolas" w:hAnsi="Consolas" w:cs="Consolas"/>
+          <w:color w:val="808080"/>
+          <w:sz w:val="24"/>
+          <w:szCs w:val="24"/>
+          <w:highlight w:val="white"/>
+        </w:rPr>
+        <w:t>///</w:t>
+      </w:r>
+      <w:r>
+        <w:rPr>
+          <w:rFonts w:ascii="Consolas" w:hAnsi="Consolas" w:cs="Consolas"/>
+          <w:color w:val="008000"/>
+          <w:sz w:val="24"/>
+          <w:szCs w:val="24"/>
+          <w:highlight w:val="white"/>
+        </w:rPr>
+        <w:t xml:space="preserve"> </w:t>
+      </w:r>
+      <w:r>
+        <w:rPr>
+          <w:rFonts w:ascii="Consolas" w:hAnsi="Consolas" w:cs="Consolas"/>
+          <w:color w:val="808080"/>
+          <w:sz w:val="24"/>
+          <w:szCs w:val="24"/>
+          <w:highlight w:val="white"/>
+        </w:rPr>
+        <w:t>&lt;/summary&gt;</w:t>
+      </w:r>
+    </w:p>
+    <w:p>
+      <w:pPr>
+        <w:autoSpaceDE w:val="0"/>
+        <w:autoSpaceDN w:val="0"/>
+        <w:adjustRightInd w:val="0"/>
+        <w:spacing w:after="0" w:line="240" w:lineRule="auto"/>
+        <w:rPr>
+          <w:rFonts w:ascii="Consolas" w:hAnsi="Consolas" w:cs="Consolas"/>
+          <w:color w:val="000000"/>
+          <w:sz w:val="24"/>
+          <w:szCs w:val="24"/>
+          <w:highlight w:val="white"/>
+        </w:rPr>
+      </w:pPr>
+      <w:r>
+        <w:rPr>
+          <w:rFonts w:ascii="Consolas" w:hAnsi="Consolas" w:cs="Consolas"/>
+          <w:color w:val="000000"/>
+          <w:sz w:val="24"/>
+          <w:szCs w:val="24"/>
+          <w:highlight w:val="white"/>
+        </w:rPr>
+        <w:t xml:space="preserve">    [</w:t>
+      </w:r>
+      <w:proofErr w:type="gramStart"/>
+      <w:r>
+        <w:rPr>
+          <w:rFonts w:ascii="Consolas" w:hAnsi="Consolas" w:cs="Consolas"/>
+          <w:color w:val="2B91AF"/>
+          <w:sz w:val="24"/>
+          <w:szCs w:val="24"/>
+          <w:highlight w:val="white"/>
+        </w:rPr>
+        <w:t>Export</w:t>
+      </w:r>
+      <w:r>
+        <w:rPr>
+          <w:rFonts w:ascii="Consolas" w:hAnsi="Consolas" w:cs="Consolas"/>
+          <w:color w:val="000000"/>
+          <w:sz w:val="24"/>
+          <w:szCs w:val="24"/>
+          <w:highlight w:val="white"/>
+        </w:rPr>
+        <w:t>(</w:t>
+      </w:r>
+      <w:proofErr w:type="spellStart"/>
+      <w:proofErr w:type="gramEnd"/>
+      <w:r>
+        <w:rPr>
+          <w:rFonts w:ascii="Consolas" w:hAnsi="Consolas" w:cs="Consolas"/>
+          <w:color w:val="0000FF"/>
+          <w:sz w:val="24"/>
+          <w:szCs w:val="24"/>
+          <w:highlight w:val="white"/>
+        </w:rPr>
+        <w:t>typeof</w:t>
+      </w:r>
+      <w:proofErr w:type="spellEnd"/>
+      <w:r>
+        <w:rPr>
+          <w:rFonts w:ascii="Consolas" w:hAnsi="Consolas" w:cs="Consolas"/>
+          <w:color w:val="000000"/>
+          <w:sz w:val="24"/>
+          <w:szCs w:val="24"/>
+          <w:highlight w:val="white"/>
+        </w:rPr>
+        <w:t>(</w:t>
+      </w:r>
+      <w:proofErr w:type="spellStart"/>
+      <w:r>
+        <w:rPr>
+          <w:rFonts w:ascii="Consolas" w:hAnsi="Consolas" w:cs="Consolas"/>
+          <w:color w:val="2B91AF"/>
+          <w:sz w:val="24"/>
+          <w:szCs w:val="24"/>
+          <w:highlight w:val="white"/>
+        </w:rPr>
+        <w:t>ISampleValidator</w:t>
+      </w:r>
+      <w:proofErr w:type="spellEnd"/>
+      <w:r>
+        <w:rPr>
+          <w:rFonts w:ascii="Consolas" w:hAnsi="Consolas" w:cs="Consolas"/>
+          <w:color w:val="000000"/>
+          <w:sz w:val="24"/>
+          <w:szCs w:val="24"/>
+          <w:highlight w:val="white"/>
+        </w:rPr>
+        <w:t>))]</w:t>
+      </w:r>
+    </w:p>
+    <w:p>
+      <w:pPr>
+        <w:autoSpaceDE w:val="0"/>
+        <w:autoSpaceDN w:val="0"/>
+        <w:adjustRightInd w:val="0"/>
+        <w:spacing w:after="0" w:line="240" w:lineRule="auto"/>
+        <w:rPr>
+          <w:rFonts w:ascii="Consolas" w:hAnsi="Consolas" w:cs="Consolas"/>
+          <w:color w:val="000000"/>
+          <w:sz w:val="24"/>
+          <w:szCs w:val="24"/>
+          <w:highlight w:val="white"/>
+        </w:rPr>
+      </w:pPr>
+      <w:r>
+        <w:rPr>
+          <w:rFonts w:ascii="Consolas" w:hAnsi="Consolas" w:cs="Consolas"/>
+          <w:color w:val="000000"/>
+          <w:sz w:val="24"/>
+          <w:szCs w:val="24"/>
+          <w:highlight w:val="white"/>
+        </w:rPr>
+        <w:t xml:space="preserve">    [</w:t>
+      </w:r>
+      <w:proofErr w:type="spellStart"/>
+      <w:proofErr w:type="gramStart"/>
+      <w:r>
+        <w:rPr>
+          <w:rFonts w:ascii="Consolas" w:hAnsi="Consolas" w:cs="Consolas"/>
+          <w:color w:val="2B91AF"/>
+          <w:sz w:val="24"/>
+          <w:szCs w:val="24"/>
+          <w:highlight w:val="white"/>
+        </w:rPr>
+        <w:t>ExportMetadata</w:t>
+      </w:r>
+      <w:proofErr w:type="spellEnd"/>
+      <w:r>
+        <w:rPr>
+          <w:rFonts w:ascii="Consolas" w:hAnsi="Consolas" w:cs="Consolas"/>
+          <w:color w:val="000000"/>
+          <w:sz w:val="24"/>
+          <w:szCs w:val="24"/>
+          <w:highlight w:val="white"/>
+        </w:rPr>
+        <w:t>(</w:t>
+      </w:r>
+      <w:proofErr w:type="gramEnd"/>
+      <w:r>
+        <w:rPr>
+          <w:rFonts w:ascii="Consolas" w:hAnsi="Consolas" w:cs="Consolas"/>
+          <w:color w:val="A31515"/>
+          <w:sz w:val="24"/>
+          <w:szCs w:val="24"/>
+          <w:highlight w:val="white"/>
+        </w:rPr>
+        <w:t>"Name"</w:t>
+      </w:r>
+      <w:r>
+        <w:rPr>
+          <w:rFonts w:ascii="Consolas" w:hAnsi="Consolas" w:cs="Consolas"/>
+          <w:color w:val="000000"/>
+          <w:sz w:val="24"/>
+          <w:szCs w:val="24"/>
+          <w:highlight w:val="white"/>
+        </w:rPr>
+        <w:t xml:space="preserve">, </w:t>
+      </w:r>
+      <w:r>
+        <w:rPr>
+          <w:rFonts w:ascii="Consolas" w:hAnsi="Consolas" w:cs="Consolas"/>
+          <w:color w:val="A31515"/>
+          <w:sz w:val="24"/>
+          <w:szCs w:val="24"/>
+          <w:highlight w:val="white"/>
+        </w:rPr>
+        <w:t>"</w:t>
+      </w:r>
+      <w:proofErr w:type="spellStart"/>
+      <w:r>
+        <w:rPr>
+          <w:rFonts w:ascii="Consolas" w:hAnsi="Consolas" w:cs="Consolas"/>
+          <w:color w:val="A31515"/>
+          <w:sz w:val="24"/>
+          <w:szCs w:val="24"/>
+          <w:highlight w:val="white"/>
+        </w:rPr>
+        <w:t>CoreSampleValidator</w:t>
+      </w:r>
+      <w:proofErr w:type="spellEnd"/>
+      <w:r>
+        <w:rPr>
+          <w:rFonts w:ascii="Consolas" w:hAnsi="Consolas" w:cs="Consolas"/>
+          <w:color w:val="A31515"/>
+          <w:sz w:val="24"/>
+          <w:szCs w:val="24"/>
+          <w:highlight w:val="white"/>
+        </w:rPr>
+        <w:t>"</w:t>
+      </w:r>
+      <w:r>
+        <w:rPr>
+          <w:rFonts w:ascii="Consolas" w:hAnsi="Consolas" w:cs="Consolas"/>
+          <w:color w:val="000000"/>
+          <w:sz w:val="24"/>
+          <w:szCs w:val="24"/>
+          <w:highlight w:val="white"/>
+        </w:rPr>
+        <w:t>)]</w:t>
+      </w:r>
+    </w:p>
+    <w:p>
+      <w:pPr>
+        <w:autoSpaceDE w:val="0"/>
+        <w:autoSpaceDN w:val="0"/>
+        <w:adjustRightInd w:val="0"/>
+        <w:spacing w:after="0" w:line="240" w:lineRule="auto"/>
+        <w:rPr>
+          <w:rFonts w:ascii="Consolas" w:hAnsi="Consolas" w:cs="Consolas"/>
+          <w:color w:val="000000"/>
+          <w:sz w:val="24"/>
+          <w:szCs w:val="24"/>
+          <w:highlight w:val="white"/>
+        </w:rPr>
+      </w:pPr>
+      <w:r>
+        <w:rPr>
+          <w:rFonts w:ascii="Consolas" w:hAnsi="Consolas" w:cs="Consolas"/>
+          <w:color w:val="000000"/>
+          <w:sz w:val="24"/>
+          <w:szCs w:val="24"/>
+          <w:highlight w:val="white"/>
+        </w:rPr>
+        <w:t xml:space="preserve">    [</w:t>
+      </w:r>
+      <w:proofErr w:type="spellStart"/>
+      <w:proofErr w:type="gramStart"/>
+      <w:r>
+        <w:rPr>
+          <w:rFonts w:ascii="Consolas" w:hAnsi="Consolas" w:cs="Consolas"/>
+          <w:color w:val="2B91AF"/>
+          <w:sz w:val="24"/>
+          <w:szCs w:val="24"/>
+          <w:highlight w:val="white"/>
+        </w:rPr>
+        <w:t>ExportMetadata</w:t>
+      </w:r>
+      <w:proofErr w:type="spellEnd"/>
+      <w:r>
+        <w:rPr>
+          <w:rFonts w:ascii="Consolas" w:hAnsi="Consolas" w:cs="Consolas"/>
+          <w:color w:val="000000"/>
+          <w:sz w:val="24"/>
+          <w:szCs w:val="24"/>
+          <w:highlight w:val="white"/>
+        </w:rPr>
+        <w:t>(</w:t>
+      </w:r>
+      <w:proofErr w:type="gramEnd"/>
+      <w:r>
+        <w:rPr>
+          <w:rFonts w:ascii="Consolas" w:hAnsi="Consolas" w:cs="Consolas"/>
+          <w:color w:val="A31515"/>
+          <w:sz w:val="24"/>
+          <w:szCs w:val="24"/>
+          <w:highlight w:val="white"/>
+        </w:rPr>
+        <w:t>"Version"</w:t>
+      </w:r>
+      <w:r>
+        <w:rPr>
+          <w:rFonts w:ascii="Consolas" w:hAnsi="Consolas" w:cs="Consolas"/>
+          <w:color w:val="000000"/>
+          <w:sz w:val="24"/>
+          <w:szCs w:val="24"/>
+          <w:highlight w:val="white"/>
+        </w:rPr>
+        <w:t xml:space="preserve">, </w:t>
+      </w:r>
+      <w:r>
+        <w:rPr>
+          <w:rFonts w:ascii="Consolas" w:hAnsi="Consolas" w:cs="Consolas"/>
+          <w:color w:val="A31515"/>
+          <w:sz w:val="24"/>
+          <w:szCs w:val="24"/>
+          <w:highlight w:val="white"/>
+        </w:rPr>
+        <w:t>"1.0"</w:t>
+      </w:r>
+      <w:r>
+        <w:rPr>
+          <w:rFonts w:ascii="Consolas" w:hAnsi="Consolas" w:cs="Consolas"/>
+          <w:color w:val="000000"/>
+          <w:sz w:val="24"/>
+          <w:szCs w:val="24"/>
+          <w:highlight w:val="white"/>
+        </w:rPr>
+        <w:t>)]</w:t>
+      </w:r>
+    </w:p>
+    <w:p>
+      <w:pPr>
+        <w:autoSpaceDE w:val="0"/>
+        <w:autoSpaceDN w:val="0"/>
+        <w:adjustRightInd w:val="0"/>
+        <w:spacing w:after="0" w:line="240" w:lineRule="auto"/>
+        <w:rPr>
+          <w:rFonts w:ascii="Consolas" w:hAnsi="Consolas" w:cs="Consolas"/>
+          <w:color w:val="000000"/>
+          <w:sz w:val="24"/>
+          <w:szCs w:val="24"/>
+          <w:highlight w:val="white"/>
+        </w:rPr>
+      </w:pPr>
+      <w:r>
+        <w:rPr>
+          <w:rFonts w:ascii="Consolas" w:hAnsi="Consolas" w:cs="Consolas"/>
+          <w:color w:val="000000"/>
+          <w:sz w:val="24"/>
+          <w:szCs w:val="24"/>
+          <w:highlight w:val="white"/>
+        </w:rPr>
+        <w:t xml:space="preserve">    </w:t>
+      </w:r>
+      <w:proofErr w:type="gramStart"/>
+      <w:r>
+        <w:rPr>
+          <w:rFonts w:ascii="Consolas" w:hAnsi="Consolas" w:cs="Consolas"/>
+          <w:color w:val="0000FF"/>
+          <w:sz w:val="24"/>
+          <w:szCs w:val="24"/>
+          <w:highlight w:val="white"/>
+        </w:rPr>
+        <w:t>public</w:t>
+      </w:r>
+      <w:proofErr w:type="gramEnd"/>
+      <w:r>
+        <w:rPr>
+          <w:rFonts w:ascii="Consolas" w:hAnsi="Consolas" w:cs="Consolas"/>
+          <w:color w:val="000000"/>
+          <w:sz w:val="24"/>
+          <w:szCs w:val="24"/>
+          <w:highlight w:val="white"/>
+        </w:rPr>
+        <w:t xml:space="preserve"> </w:t>
+      </w:r>
+      <w:r>
+        <w:rPr>
+          <w:rFonts w:ascii="Consolas" w:hAnsi="Consolas" w:cs="Consolas"/>
+          <w:color w:val="0000FF"/>
+          <w:sz w:val="24"/>
+          <w:szCs w:val="24"/>
+          <w:highlight w:val="white"/>
+        </w:rPr>
+        <w:t>class</w:t>
+      </w:r>
+      <w:r>
+        <w:rPr>
+          <w:rFonts w:ascii="Consolas" w:hAnsi="Consolas" w:cs="Consolas"/>
+          <w:color w:val="000000"/>
+          <w:sz w:val="24"/>
+          <w:szCs w:val="24"/>
+          <w:highlight w:val="white"/>
+        </w:rPr>
+        <w:t xml:space="preserve"> </w:t>
+      </w:r>
+      <w:proofErr w:type="spellStart"/>
+      <w:r>
+        <w:rPr>
+          <w:rFonts w:ascii="Consolas" w:hAnsi="Consolas" w:cs="Consolas"/>
+          <w:color w:val="2B91AF"/>
+          <w:sz w:val="24"/>
+          <w:szCs w:val="24"/>
+          <w:highlight w:val="white"/>
+        </w:rPr>
+        <w:t>classCoreSampleValidator</w:t>
+      </w:r>
+      <w:proofErr w:type="spellEnd"/>
+      <w:r>
+        <w:rPr>
+          <w:rFonts w:ascii="Consolas" w:hAnsi="Consolas" w:cs="Consolas"/>
+          <w:color w:val="000000"/>
+          <w:sz w:val="24"/>
+          <w:szCs w:val="24"/>
+          <w:highlight w:val="white"/>
+        </w:rPr>
+        <w:t xml:space="preserve"> : </w:t>
+      </w:r>
+      <w:proofErr w:type="spellStart"/>
+      <w:r>
+        <w:rPr>
+          <w:rFonts w:ascii="Consolas" w:hAnsi="Consolas" w:cs="Consolas"/>
+          <w:color w:val="2B91AF"/>
+          <w:sz w:val="24"/>
+          <w:szCs w:val="24"/>
+          <w:highlight w:val="white"/>
+        </w:rPr>
+        <w:t>ISampleValidator</w:t>
+      </w:r>
+      <w:proofErr w:type="spellEnd"/>
+    </w:p>
+    <w:p>
+      <w:pPr>
+        <w:autoSpaceDE w:val="0"/>
+        <w:autoSpaceDN w:val="0"/>
+        <w:adjustRightInd w:val="0"/>
+        <w:spacing w:after="0" w:line="240" w:lineRule="auto"/>
+        <w:rPr>
+          <w:rFonts w:ascii="Consolas" w:hAnsi="Consolas" w:cs="Consolas"/>
+          <w:color w:val="000000"/>
+          <w:sz w:val="24"/>
+          <w:szCs w:val="24"/>
+          <w:highlight w:val="white"/>
+        </w:rPr>
+      </w:pPr>
+      <w:r>
+        <w:rPr>
+          <w:rFonts w:ascii="Consolas" w:hAnsi="Consolas" w:cs="Consolas"/>
+          <w:color w:val="000000"/>
+          <w:sz w:val="24"/>
+          <w:szCs w:val="24"/>
+          <w:highlight w:val="white"/>
+        </w:rPr>
+        <w:t xml:space="preserve">    {</w:t>
+      </w:r>
+    </w:p>
+    <w:p>
+      <w:pPr>
+        <w:autoSpaceDE w:val="0"/>
+        <w:autoSpaceDN w:val="0"/>
+        <w:adjustRightInd w:val="0"/>
+        <w:spacing w:after="0" w:line="240" w:lineRule="auto"/>
+        <w:rPr>
+          <w:rFonts w:ascii="Consolas" w:hAnsi="Consolas" w:cs="Consolas"/>
+          <w:color w:val="000000"/>
+          <w:sz w:val="24"/>
+          <w:szCs w:val="24"/>
+          <w:highlight w:val="white"/>
+        </w:rPr>
+      </w:pPr>
+      <w:r>
+        <w:rPr>
+          <w:rFonts w:ascii="Consolas" w:hAnsi="Consolas" w:cs="Consolas"/>
+          <w:color w:val="000000"/>
+          <w:sz w:val="24"/>
+          <w:szCs w:val="24"/>
+          <w:highlight w:val="white"/>
+        </w:rPr>
+        <w:t xml:space="preserve">        </w:t>
+      </w:r>
+      <w:r>
+        <w:rPr>
+          <w:rFonts w:ascii="Consolas" w:hAnsi="Consolas" w:cs="Consolas"/>
+          <w:color w:val="808080"/>
+          <w:sz w:val="24"/>
+          <w:szCs w:val="24"/>
+          <w:highlight w:val="white"/>
+        </w:rPr>
+        <w:t>///</w:t>
+      </w:r>
+      <w:r>
+        <w:rPr>
+          <w:rFonts w:ascii="Consolas" w:hAnsi="Consolas" w:cs="Consolas"/>
+          <w:color w:val="008000"/>
+          <w:sz w:val="24"/>
+          <w:szCs w:val="24"/>
+          <w:highlight w:val="white"/>
+        </w:rPr>
+        <w:t xml:space="preserve"> </w:t>
+      </w:r>
+      <w:r>
+        <w:rPr>
+          <w:rFonts w:ascii="Consolas" w:hAnsi="Consolas" w:cs="Consolas"/>
+          <w:color w:val="808080"/>
+          <w:sz w:val="24"/>
+          <w:szCs w:val="24"/>
+          <w:highlight w:val="white"/>
+        </w:rPr>
+        <w:t>&lt;summary&gt;</w:t>
+      </w:r>
+    </w:p>
+    <w:p>
+      <w:pPr>
+        <w:autoSpaceDE w:val="0"/>
+        <w:autoSpaceDN w:val="0"/>
+        <w:adjustRightInd w:val="0"/>
+        <w:spacing w:after="0" w:line="240" w:lineRule="auto"/>
+        <w:rPr>
+          <w:rFonts w:ascii="Consolas" w:hAnsi="Consolas" w:cs="Consolas"/>
+          <w:color w:val="000000"/>
+          <w:sz w:val="24"/>
+          <w:szCs w:val="24"/>
+          <w:highlight w:val="white"/>
+        </w:rPr>
+      </w:pPr>
+      <w:r>
+        <w:rPr>
+          <w:rFonts w:ascii="Consolas" w:hAnsi="Consolas" w:cs="Consolas"/>
+          <w:color w:val="000000"/>
+          <w:sz w:val="24"/>
+          <w:szCs w:val="24"/>
+          <w:highlight w:val="white"/>
+        </w:rPr>
+        <w:t xml:space="preserve">        </w:t>
+      </w:r>
+      <w:r>
+        <w:rPr>
+          <w:rFonts w:ascii="Consolas" w:hAnsi="Consolas" w:cs="Consolas"/>
+          <w:color w:val="808080"/>
+          <w:sz w:val="24"/>
+          <w:szCs w:val="24"/>
+          <w:highlight w:val="white"/>
+        </w:rPr>
+        <w:t>///</w:t>
+      </w:r>
+      <w:r>
+        <w:rPr>
+          <w:rFonts w:ascii="Consolas" w:hAnsi="Consolas" w:cs="Consolas"/>
+          <w:color w:val="008000"/>
+          <w:sz w:val="24"/>
+          <w:szCs w:val="24"/>
+          <w:highlight w:val="white"/>
+        </w:rPr>
+        <w:t xml:space="preserve"> </w:t>
+      </w:r>
+      <w:proofErr w:type="gramStart"/>
+      <w:r>
+        <w:rPr>
+          <w:rFonts w:ascii="Consolas" w:hAnsi="Consolas" w:cs="Consolas"/>
+          <w:color w:val="008000"/>
+          <w:sz w:val="24"/>
+          <w:szCs w:val="24"/>
+          <w:highlight w:val="white"/>
+        </w:rPr>
+        <w:t>Validates</w:t>
+      </w:r>
+      <w:proofErr w:type="gramEnd"/>
+      <w:r>
+        <w:rPr>
+          <w:rFonts w:ascii="Consolas" w:hAnsi="Consolas" w:cs="Consolas"/>
+          <w:color w:val="008000"/>
+          <w:sz w:val="24"/>
+          <w:szCs w:val="24"/>
+          <w:highlight w:val="white"/>
+        </w:rPr>
+        <w:t xml:space="preserve"> a sample based on the methods being correct and not in error.</w:t>
+      </w:r>
+    </w:p>
+    <w:p>
+      <w:pPr>
+        <w:autoSpaceDE w:val="0"/>
+        <w:autoSpaceDN w:val="0"/>
+        <w:adjustRightInd w:val="0"/>
+        <w:spacing w:after="0" w:line="240" w:lineRule="auto"/>
+        <w:rPr>
+          <w:rFonts w:ascii="Consolas" w:hAnsi="Consolas" w:cs="Consolas"/>
+          <w:color w:val="000000"/>
+          <w:sz w:val="24"/>
+          <w:szCs w:val="24"/>
+          <w:highlight w:val="white"/>
+        </w:rPr>
+      </w:pPr>
+      <w:r>
+        <w:rPr>
+          <w:rFonts w:ascii="Consolas" w:hAnsi="Consolas" w:cs="Consolas"/>
+          <w:color w:val="000000"/>
+          <w:sz w:val="24"/>
+          <w:szCs w:val="24"/>
+          <w:highlight w:val="white"/>
+        </w:rPr>
+        <w:t xml:space="preserve">        </w:t>
+      </w:r>
+      <w:r>
+        <w:rPr>
+          <w:rFonts w:ascii="Consolas" w:hAnsi="Consolas" w:cs="Consolas"/>
+          <w:color w:val="808080"/>
+          <w:sz w:val="24"/>
+          <w:szCs w:val="24"/>
+          <w:highlight w:val="white"/>
+        </w:rPr>
+        <w:t>///</w:t>
+      </w:r>
+      <w:r>
+        <w:rPr>
+          <w:rFonts w:ascii="Consolas" w:hAnsi="Consolas" w:cs="Consolas"/>
+          <w:color w:val="008000"/>
+          <w:sz w:val="24"/>
+          <w:szCs w:val="24"/>
+          <w:highlight w:val="white"/>
+        </w:rPr>
+        <w:t xml:space="preserve"> </w:t>
+      </w:r>
+      <w:r>
+        <w:rPr>
+          <w:rFonts w:ascii="Consolas" w:hAnsi="Consolas" w:cs="Consolas"/>
+          <w:color w:val="808080"/>
+          <w:sz w:val="24"/>
+          <w:szCs w:val="24"/>
+          <w:highlight w:val="white"/>
+        </w:rPr>
+        <w:t>&lt;/summary&gt;</w:t>
+      </w:r>
+    </w:p>
+    <w:p>
+      <w:pPr>
+        <w:autoSpaceDE w:val="0"/>
+        <w:autoSpaceDN w:val="0"/>
+        <w:adjustRightInd w:val="0"/>
+        <w:spacing w:after="0" w:line="240" w:lineRule="auto"/>
+        <w:rPr>
+          <w:rFonts w:ascii="Consolas" w:hAnsi="Consolas" w:cs="Consolas"/>
+          <w:color w:val="000000"/>
+          <w:sz w:val="24"/>
+          <w:szCs w:val="24"/>
+          <w:highlight w:val="white"/>
+        </w:rPr>
+      </w:pPr>
+      <w:r>
+        <w:rPr>
+          <w:rFonts w:ascii="Consolas" w:hAnsi="Consolas" w:cs="Consolas"/>
+          <w:color w:val="000000"/>
+          <w:sz w:val="24"/>
+          <w:szCs w:val="24"/>
+          <w:highlight w:val="white"/>
+        </w:rPr>
+        <w:t xml:space="preserve">        </w:t>
+      </w:r>
+      <w:r>
+        <w:rPr>
+          <w:rFonts w:ascii="Consolas" w:hAnsi="Consolas" w:cs="Consolas"/>
+          <w:color w:val="808080"/>
+          <w:sz w:val="24"/>
+          <w:szCs w:val="24"/>
+          <w:highlight w:val="white"/>
+        </w:rPr>
+        <w:t>///</w:t>
+      </w:r>
+      <w:r>
+        <w:rPr>
+          <w:rFonts w:ascii="Consolas" w:hAnsi="Consolas" w:cs="Consolas"/>
+          <w:color w:val="008000"/>
+          <w:sz w:val="24"/>
+          <w:szCs w:val="24"/>
+          <w:highlight w:val="white"/>
+        </w:rPr>
+        <w:t xml:space="preserve"> </w:t>
+      </w:r>
+      <w:r>
+        <w:rPr>
+          <w:rFonts w:ascii="Consolas" w:hAnsi="Consolas" w:cs="Consolas"/>
+          <w:color w:val="808080"/>
+          <w:sz w:val="24"/>
+          <w:szCs w:val="24"/>
+          <w:highlight w:val="white"/>
+        </w:rPr>
+        <w:t>&lt;</w:t>
+      </w:r>
+      <w:proofErr w:type="spellStart"/>
+      <w:r>
+        <w:rPr>
+          <w:rFonts w:ascii="Consolas" w:hAnsi="Consolas" w:cs="Consolas"/>
+          <w:color w:val="808080"/>
+          <w:sz w:val="24"/>
+          <w:szCs w:val="24"/>
+          <w:highlight w:val="white"/>
+        </w:rPr>
+        <w:t>param</w:t>
+      </w:r>
+      <w:proofErr w:type="spellEnd"/>
+      <w:r>
+        <w:rPr>
+          <w:rFonts w:ascii="Consolas" w:hAnsi="Consolas" w:cs="Consolas"/>
+          <w:color w:val="808080"/>
+          <w:sz w:val="24"/>
+          <w:szCs w:val="24"/>
+          <w:highlight w:val="white"/>
+        </w:rPr>
+        <w:t xml:space="preserve"> name="sample"&gt;&lt;/</w:t>
+      </w:r>
+      <w:proofErr w:type="spellStart"/>
+      <w:r>
+        <w:rPr>
+          <w:rFonts w:ascii="Consolas" w:hAnsi="Consolas" w:cs="Consolas"/>
+          <w:color w:val="808080"/>
+          <w:sz w:val="24"/>
+          <w:szCs w:val="24"/>
+          <w:highlight w:val="white"/>
+        </w:rPr>
+        <w:t>param</w:t>
+      </w:r>
+      <w:proofErr w:type="spellEnd"/>
+      <w:r>
+        <w:rPr>
+          <w:rFonts w:ascii="Consolas" w:hAnsi="Consolas" w:cs="Consolas"/>
+          <w:color w:val="808080"/>
+          <w:sz w:val="24"/>
+          <w:szCs w:val="24"/>
+          <w:highlight w:val="white"/>
+        </w:rPr>
+        <w:t>&gt;</w:t>
+      </w:r>
+    </w:p>
+    <w:p>
+      <w:pPr>
+        <w:autoSpaceDE w:val="0"/>
+        <w:autoSpaceDN w:val="0"/>
+        <w:adjustRightInd w:val="0"/>
+        <w:spacing w:after="0" w:line="240" w:lineRule="auto"/>
+        <w:rPr>
+          <w:rFonts w:ascii="Consolas" w:hAnsi="Consolas" w:cs="Consolas"/>
+          <w:color w:val="000000"/>
+          <w:sz w:val="24"/>
+          <w:szCs w:val="24"/>
+          <w:highlight w:val="white"/>
+        </w:rPr>
+      </w:pPr>
+      <w:r>
+        <w:rPr>
+          <w:rFonts w:ascii="Consolas" w:hAnsi="Consolas" w:cs="Consolas"/>
+          <w:color w:val="000000"/>
+          <w:sz w:val="24"/>
+          <w:szCs w:val="24"/>
+          <w:highlight w:val="white"/>
+        </w:rPr>
+        <w:t xml:space="preserve">        </w:t>
+      </w:r>
+      <w:r>
+        <w:rPr>
+          <w:rFonts w:ascii="Consolas" w:hAnsi="Consolas" w:cs="Consolas"/>
+          <w:color w:val="808080"/>
+          <w:sz w:val="24"/>
+          <w:szCs w:val="24"/>
+          <w:highlight w:val="white"/>
+        </w:rPr>
+        <w:t>///</w:t>
+      </w:r>
+      <w:r>
+        <w:rPr>
+          <w:rFonts w:ascii="Consolas" w:hAnsi="Consolas" w:cs="Consolas"/>
+          <w:color w:val="008000"/>
+          <w:sz w:val="24"/>
+          <w:szCs w:val="24"/>
+          <w:highlight w:val="white"/>
+        </w:rPr>
+        <w:t xml:space="preserve"> </w:t>
+      </w:r>
+      <w:r>
+        <w:rPr>
+          <w:rFonts w:ascii="Consolas" w:hAnsi="Consolas" w:cs="Consolas"/>
+          <w:color w:val="808080"/>
+          <w:sz w:val="24"/>
+          <w:szCs w:val="24"/>
+          <w:highlight w:val="white"/>
+        </w:rPr>
+        <w:t>&lt;returns&gt;&lt;/returns&gt;</w:t>
+      </w:r>
+    </w:p>
+    <w:p>
+      <w:pPr>
+        <w:autoSpaceDE w:val="0"/>
+        <w:autoSpaceDN w:val="0"/>
+        <w:adjustRightInd w:val="0"/>
+        <w:spacing w:after="0" w:line="240" w:lineRule="auto"/>
+        <w:rPr>
+          <w:rFonts w:ascii="Consolas" w:hAnsi="Consolas" w:cs="Consolas"/>
+          <w:color w:val="000000"/>
+          <w:sz w:val="24"/>
+          <w:szCs w:val="24"/>
+          <w:highlight w:val="white"/>
+        </w:rPr>
+      </w:pPr>
+      <w:r>
+        <w:rPr>
+          <w:rFonts w:ascii="Consolas" w:hAnsi="Consolas" w:cs="Consolas"/>
+          <w:color w:val="000000"/>
+          <w:sz w:val="24"/>
+          <w:szCs w:val="24"/>
+          <w:highlight w:val="white"/>
+        </w:rPr>
+        <w:t xml:space="preserve">        </w:t>
+      </w:r>
+      <w:proofErr w:type="gramStart"/>
+      <w:r>
+        <w:rPr>
+          <w:rFonts w:ascii="Consolas" w:hAnsi="Consolas" w:cs="Consolas"/>
+          <w:color w:val="0000FF"/>
+          <w:sz w:val="24"/>
+          <w:szCs w:val="24"/>
+          <w:highlight w:val="white"/>
+        </w:rPr>
+        <w:t>public</w:t>
+      </w:r>
+      <w:proofErr w:type="gramEnd"/>
+      <w:r>
+        <w:rPr>
+          <w:rFonts w:ascii="Consolas" w:hAnsi="Consolas" w:cs="Consolas"/>
+          <w:color w:val="000000"/>
+          <w:sz w:val="24"/>
+          <w:szCs w:val="24"/>
+          <w:highlight w:val="white"/>
+        </w:rPr>
+        <w:t xml:space="preserve"> </w:t>
+      </w:r>
+      <w:r>
+        <w:rPr>
+          <w:rFonts w:ascii="Consolas" w:hAnsi="Consolas" w:cs="Consolas"/>
+          <w:color w:val="2B91AF"/>
+          <w:sz w:val="24"/>
+          <w:szCs w:val="24"/>
+          <w:highlight w:val="white"/>
+        </w:rPr>
+        <w:t>List</w:t>
+      </w:r>
+      <w:r>
+        <w:rPr>
+          <w:rFonts w:ascii="Consolas" w:hAnsi="Consolas" w:cs="Consolas"/>
+          <w:color w:val="000000"/>
+          <w:sz w:val="24"/>
+          <w:szCs w:val="24"/>
+          <w:highlight w:val="white"/>
+        </w:rPr>
+        <w:t>&lt;</w:t>
+      </w:r>
+      <w:proofErr w:type="spellStart"/>
+      <w:r>
+        <w:rPr>
+          <w:rFonts w:ascii="Consolas" w:hAnsi="Consolas" w:cs="Consolas"/>
+          <w:color w:val="2B91AF"/>
+          <w:sz w:val="24"/>
+          <w:szCs w:val="24"/>
+          <w:highlight w:val="white"/>
+        </w:rPr>
+        <w:t>classSampleValidationError</w:t>
+      </w:r>
+      <w:proofErr w:type="spellEnd"/>
+      <w:r>
+        <w:rPr>
+          <w:rFonts w:ascii="Consolas" w:hAnsi="Consolas" w:cs="Consolas"/>
+          <w:color w:val="000000"/>
+          <w:sz w:val="24"/>
+          <w:szCs w:val="24"/>
+          <w:highlight w:val="white"/>
+        </w:rPr>
+        <w:t xml:space="preserve">&gt; </w:t>
+      </w:r>
+      <w:proofErr w:type="spellStart"/>
+      <w:r>
+        <w:rPr>
+          <w:rFonts w:ascii="Consolas" w:hAnsi="Consolas" w:cs="Consolas"/>
+          <w:color w:val="000000"/>
+          <w:sz w:val="24"/>
+          <w:szCs w:val="24"/>
+          <w:highlight w:val="white"/>
+        </w:rPr>
+        <w:t>ValidateSamples</w:t>
+      </w:r>
+      <w:proofErr w:type="spellEnd"/>
+      <w:r>
+        <w:rPr>
+          <w:rFonts w:ascii="Consolas" w:hAnsi="Consolas" w:cs="Consolas"/>
+          <w:color w:val="000000"/>
+          <w:sz w:val="24"/>
+          <w:szCs w:val="24"/>
+          <w:highlight w:val="white"/>
+        </w:rPr>
+        <w:t>(</w:t>
+      </w:r>
+      <w:proofErr w:type="spellStart"/>
+      <w:r>
+        <w:rPr>
+          <w:rFonts w:ascii="Consolas" w:hAnsi="Consolas" w:cs="Consolas"/>
+          <w:color w:val="2B91AF"/>
+          <w:sz w:val="24"/>
+          <w:szCs w:val="24"/>
+          <w:highlight w:val="white"/>
+        </w:rPr>
+        <w:t>classSampleData</w:t>
+      </w:r>
+      <w:proofErr w:type="spellEnd"/>
+      <w:r>
+        <w:rPr>
+          <w:rFonts w:ascii="Consolas" w:hAnsi="Consolas" w:cs="Consolas"/>
+          <w:color w:val="000000"/>
+          <w:sz w:val="24"/>
+          <w:szCs w:val="24"/>
+          <w:highlight w:val="white"/>
+        </w:rPr>
+        <w:t xml:space="preserve"> sample)</w:t>
+      </w:r>
+    </w:p>
+    <w:p>
+      <w:pPr>
+        <w:autoSpaceDE w:val="0"/>
+        <w:autoSpaceDN w:val="0"/>
+        <w:adjustRightInd w:val="0"/>
+        <w:spacing w:after="0" w:line="240" w:lineRule="auto"/>
+        <w:rPr>
+          <w:rFonts w:ascii="Consolas" w:hAnsi="Consolas" w:cs="Consolas"/>
+          <w:color w:val="000000"/>
+          <w:sz w:val="24"/>
+          <w:szCs w:val="24"/>
+          <w:highlight w:val="white"/>
+        </w:rPr>
+      </w:pPr>
+      <w:r>
+        <w:rPr>
+          <w:rFonts w:ascii="Consolas" w:hAnsi="Consolas" w:cs="Consolas"/>
+          <w:color w:val="000000"/>
+          <w:sz w:val="24"/>
+          <w:szCs w:val="24"/>
+          <w:highlight w:val="white"/>
+        </w:rPr>
+        <w:t xml:space="preserve">        {</w:t>
+      </w:r>
+    </w:p>
+    <w:p>
+      <w:pPr>
+        <w:autoSpaceDE w:val="0"/>
+        <w:autoSpaceDN w:val="0"/>
+        <w:adjustRightInd w:val="0"/>
+        <w:spacing w:after="0" w:line="240" w:lineRule="auto"/>
+        <w:rPr>
+          <w:rFonts w:ascii="Consolas" w:hAnsi="Consolas" w:cs="Consolas"/>
+          <w:color w:val="000000"/>
+          <w:sz w:val="24"/>
+          <w:szCs w:val="24"/>
+          <w:highlight w:val="white"/>
+        </w:rPr>
+      </w:pPr>
+      <w:r>
+        <w:rPr>
+          <w:rFonts w:ascii="Consolas" w:hAnsi="Consolas" w:cs="Consolas"/>
+          <w:color w:val="000000"/>
+          <w:sz w:val="24"/>
+          <w:szCs w:val="24"/>
+          <w:highlight w:val="white"/>
+        </w:rPr>
+        <w:tab/>
+      </w:r>
+      <w:r>
+        <w:rPr>
+          <w:rFonts w:ascii="Consolas" w:hAnsi="Consolas" w:cs="Consolas"/>
+          <w:color w:val="000000"/>
+          <w:sz w:val="24"/>
+          <w:szCs w:val="24"/>
+          <w:highlight w:val="white"/>
+        </w:rPr>
+        <w:tab/>
+        <w:t xml:space="preserve"> </w:t>
+      </w:r>
+      <w:r>
+        <w:rPr>
+          <w:rFonts w:ascii="Consolas" w:hAnsi="Consolas" w:cs="Consolas"/>
+          <w:color w:val="000000"/>
+          <w:sz w:val="24"/>
+          <w:szCs w:val="24"/>
+          <w:highlight w:val="white"/>
+        </w:rPr>
+        <w:t xml:space="preserve"> </w:t>
+      </w:r>
+      <w:r>
+        <w:rPr>
+          <w:rFonts w:ascii="Consolas" w:hAnsi="Consolas" w:cs="Consolas"/>
+          <w:color w:val="808080"/>
+          <w:sz w:val="24"/>
+          <w:szCs w:val="24"/>
+          <w:highlight w:val="white"/>
+        </w:rPr>
+        <w:t>///</w:t>
+      </w:r>
+      <w:r>
+        <w:rPr>
+          <w:rFonts w:ascii="Consolas" w:hAnsi="Consolas" w:cs="Consolas"/>
+          <w:color w:val="008000"/>
+          <w:sz w:val="24"/>
+          <w:szCs w:val="24"/>
+          <w:highlight w:val="white"/>
+        </w:rPr>
+        <w:t xml:space="preserve"> </w:t>
+      </w:r>
+      <w:r>
+        <w:rPr>
+          <w:rFonts w:ascii="Consolas" w:hAnsi="Consolas" w:cs="Consolas"/>
+          <w:color w:val="808080"/>
+          <w:sz w:val="24"/>
+          <w:szCs w:val="24"/>
+          <w:highlight w:val="white"/>
+        </w:rPr>
+        <w:t>&lt;summary&gt;</w:t>
+      </w:r>
+    </w:p>
+    <w:p>
+      <w:pPr>
+        <w:autoSpaceDE w:val="0"/>
+        <w:autoSpaceDN w:val="0"/>
+        <w:adjustRightInd w:val="0"/>
+        <w:spacing w:after="0" w:line="240" w:lineRule="auto"/>
+        <w:ind w:firstLine="720"/>
+        <w:rPr>
+          <w:rFonts w:ascii="Consolas" w:hAnsi="Consolas" w:cs="Consolas"/>
+          <w:color w:val="808080"/>
+          <w:sz w:val="24"/>
+          <w:szCs w:val="24"/>
+          <w:highlight w:val="white"/>
+        </w:rPr>
+      </w:pPr>
+      <w:r>
+        <w:rPr>
+          <w:rFonts w:ascii="Consolas" w:hAnsi="Consolas" w:cs="Consolas"/>
+          <w:color w:val="000000"/>
+          <w:sz w:val="24"/>
+          <w:szCs w:val="24"/>
+          <w:highlight w:val="white"/>
+        </w:rPr>
+        <w:t xml:space="preserve"> </w:t>
+      </w:r>
+      <w:r>
+        <w:rPr>
+          <w:rFonts w:ascii="Consolas" w:hAnsi="Consolas" w:cs="Consolas"/>
+          <w:color w:val="000000"/>
+          <w:sz w:val="24"/>
+          <w:szCs w:val="24"/>
+          <w:highlight w:val="white"/>
+        </w:rPr>
+        <w:t xml:space="preserve">      </w:t>
+      </w:r>
+      <w:r>
+        <w:rPr>
+          <w:rFonts w:ascii="Consolas" w:hAnsi="Consolas" w:cs="Consolas"/>
+          <w:color w:val="808080"/>
+          <w:sz w:val="24"/>
+          <w:szCs w:val="24"/>
+          <w:highlight w:val="white"/>
+        </w:rPr>
+        <w:t>///</w:t>
+      </w:r>
+      <w:r>
+        <w:rPr>
+          <w:rFonts w:ascii="Consolas" w:hAnsi="Consolas" w:cs="Consolas"/>
+          <w:color w:val="808080"/>
+          <w:sz w:val="24"/>
+          <w:szCs w:val="24"/>
+          <w:highlight w:val="white"/>
+        </w:rPr>
+        <w:t xml:space="preserve"> </w:t>
+      </w:r>
+      <w:r>
+        <w:rPr>
+          <w:rFonts w:ascii="Consolas" w:hAnsi="Consolas" w:cs="Consolas"/>
+          <w:color w:val="008000"/>
+          <w:sz w:val="24"/>
+          <w:szCs w:val="24"/>
+          <w:highlight w:val="white"/>
+        </w:rPr>
+        <w:t>Implementation</w:t>
+      </w:r>
+    </w:p>
+    <w:p>
+      <w:pPr>
+        <w:autoSpaceDE w:val="0"/>
+        <w:autoSpaceDN w:val="0"/>
+        <w:adjustRightInd w:val="0"/>
+        <w:spacing w:after="0" w:line="240" w:lineRule="auto"/>
+        <w:rPr>
+          <w:rFonts w:ascii="Consolas" w:hAnsi="Consolas" w:cs="Consolas"/>
+          <w:color w:val="000000"/>
+          <w:sz w:val="24"/>
+          <w:szCs w:val="24"/>
+          <w:highlight w:val="white"/>
+        </w:rPr>
+      </w:pPr>
+      <w:r>
+        <w:rPr>
+          <w:rFonts w:ascii="Consolas" w:hAnsi="Consolas" w:cs="Consolas"/>
+          <w:color w:val="000000"/>
+          <w:sz w:val="24"/>
+          <w:szCs w:val="24"/>
+          <w:highlight w:val="white"/>
+        </w:rPr>
+        <w:t xml:space="preserve">     </w:t>
+      </w:r>
+      <w:r>
+        <w:rPr>
+          <w:rFonts w:ascii="Consolas" w:hAnsi="Consolas" w:cs="Consolas"/>
+          <w:color w:val="000000"/>
+          <w:sz w:val="24"/>
+          <w:szCs w:val="24"/>
+          <w:highlight w:val="white"/>
+        </w:rPr>
+        <w:tab/>
+        <w:t xml:space="preserve">      </w:t>
+      </w:r>
+      <w:r>
+        <w:rPr>
+          <w:rFonts w:ascii="Consolas" w:hAnsi="Consolas" w:cs="Consolas"/>
+          <w:color w:val="000000"/>
+          <w:sz w:val="24"/>
+          <w:szCs w:val="24"/>
+          <w:highlight w:val="white"/>
+        </w:rPr>
+        <w:t xml:space="preserve"> </w:t>
+      </w:r>
+      <w:r>
+        <w:rPr>
+          <w:rFonts w:ascii="Consolas" w:hAnsi="Consolas" w:cs="Consolas"/>
+          <w:color w:val="808080"/>
+          <w:sz w:val="24"/>
+          <w:szCs w:val="24"/>
+          <w:highlight w:val="white"/>
+        </w:rPr>
+        <w:t>///</w:t>
+      </w:r>
+      <w:r>
+        <w:rPr>
+          <w:rFonts w:ascii="Consolas" w:hAnsi="Consolas" w:cs="Consolas"/>
+          <w:color w:val="008000"/>
+          <w:sz w:val="24"/>
+          <w:szCs w:val="24"/>
+          <w:highlight w:val="white"/>
+        </w:rPr>
+        <w:t xml:space="preserve"> </w:t>
+      </w:r>
+      <w:r>
+        <w:rPr>
+          <w:rFonts w:ascii="Consolas" w:hAnsi="Consolas" w:cs="Consolas"/>
+          <w:color w:val="808080"/>
+          <w:sz w:val="24"/>
+          <w:szCs w:val="24"/>
+          <w:highlight w:val="white"/>
+        </w:rPr>
+        <w:t>&lt;/summary&gt;</w:t>
+      </w:r>
+    </w:p>
+    <w:p>
+      <w:pPr>
+        <w:autoSpaceDE w:val="0"/>
+        <w:autoSpaceDN w:val="0"/>
+        <w:adjustRightInd w:val="0"/>
+        <w:spacing w:after="0" w:line="240" w:lineRule="auto"/>
+        <w:rPr>
+          <w:rFonts w:ascii="Consolas" w:hAnsi="Consolas" w:cs="Consolas"/>
+          <w:color w:val="000000"/>
+          <w:sz w:val="24"/>
+          <w:szCs w:val="24"/>
+          <w:highlight w:val="white"/>
+        </w:rPr>
+      </w:pPr>
+    </w:p>
+    <w:p>
+      <w:pPr>
+        <w:autoSpaceDE w:val="0"/>
+        <w:autoSpaceDN w:val="0"/>
+        <w:adjustRightInd w:val="0"/>
+        <w:spacing w:after="0" w:line="240" w:lineRule="auto"/>
+        <w:rPr>
+          <w:rFonts w:ascii="Consolas" w:hAnsi="Consolas" w:cs="Consolas"/>
+          <w:color w:val="000000"/>
+          <w:sz w:val="24"/>
+          <w:szCs w:val="24"/>
+          <w:highlight w:val="white"/>
+        </w:rPr>
+      </w:pPr>
+      <w:r>
+        <w:rPr>
+          <w:rFonts w:ascii="Consolas" w:hAnsi="Consolas" w:cs="Consolas"/>
+          <w:color w:val="000000"/>
+          <w:sz w:val="24"/>
+          <w:szCs w:val="24"/>
+          <w:highlight w:val="white"/>
+        </w:rPr>
+        <w:t xml:space="preserve">        }</w:t>
+      </w:r>
+    </w:p>
+    <w:p>
+      <w:pPr>
+        <w:autoSpaceDE w:val="0"/>
+        <w:autoSpaceDN w:val="0"/>
+        <w:adjustRightInd w:val="0"/>
+        <w:spacing w:after="0" w:line="240" w:lineRule="auto"/>
+        <w:rPr>
+          <w:rFonts w:ascii="Consolas" w:hAnsi="Consolas" w:cs="Consolas"/>
+          <w:color w:val="000000"/>
+          <w:sz w:val="24"/>
+          <w:szCs w:val="24"/>
+          <w:highlight w:val="white"/>
+        </w:rPr>
+      </w:pPr>
+    </w:p>
+    <w:p>
+      <w:pPr>
+        <w:autoSpaceDE w:val="0"/>
+        <w:autoSpaceDN w:val="0"/>
+        <w:adjustRightInd w:val="0"/>
+        <w:spacing w:after="0" w:line="240" w:lineRule="auto"/>
+        <w:rPr>
+          <w:rFonts w:ascii="Consolas" w:hAnsi="Consolas" w:cs="Consolas"/>
+          <w:color w:val="000000"/>
+          <w:sz w:val="24"/>
+          <w:szCs w:val="24"/>
+          <w:highlight w:val="white"/>
+        </w:rPr>
+      </w:pPr>
+    </w:p>
+    <w:p>
+      <w:pPr>
+        <w:autoSpaceDE w:val="0"/>
+        <w:autoSpaceDN w:val="0"/>
+        <w:adjustRightInd w:val="0"/>
+        <w:spacing w:after="0" w:line="240" w:lineRule="auto"/>
+        <w:rPr>
+          <w:rFonts w:ascii="Consolas" w:hAnsi="Consolas" w:cs="Consolas"/>
+          <w:color w:val="000000"/>
+          <w:sz w:val="24"/>
+          <w:szCs w:val="24"/>
+          <w:highlight w:val="white"/>
+        </w:rPr>
+      </w:pPr>
+      <w:r>
+        <w:rPr>
+          <w:rFonts w:ascii="Consolas" w:hAnsi="Consolas" w:cs="Consolas"/>
+          <w:color w:val="000000"/>
+          <w:sz w:val="24"/>
+          <w:szCs w:val="24"/>
+          <w:highlight w:val="white"/>
+        </w:rPr>
+        <w:t xml:space="preserve">        </w:t>
+      </w:r>
+      <w:r>
+        <w:rPr>
+          <w:rFonts w:ascii="Consolas" w:hAnsi="Consolas" w:cs="Consolas"/>
+          <w:color w:val="808080"/>
+          <w:sz w:val="24"/>
+          <w:szCs w:val="24"/>
+          <w:highlight w:val="white"/>
+        </w:rPr>
+        <w:t>///</w:t>
+      </w:r>
+      <w:r>
+        <w:rPr>
+          <w:rFonts w:ascii="Consolas" w:hAnsi="Consolas" w:cs="Consolas"/>
+          <w:color w:val="008000"/>
+          <w:sz w:val="24"/>
+          <w:szCs w:val="24"/>
+          <w:highlight w:val="white"/>
+        </w:rPr>
+        <w:t xml:space="preserve"> </w:t>
+      </w:r>
+      <w:r>
+        <w:rPr>
+          <w:rFonts w:ascii="Consolas" w:hAnsi="Consolas" w:cs="Consolas"/>
+          <w:color w:val="808080"/>
+          <w:sz w:val="24"/>
+          <w:szCs w:val="24"/>
+          <w:highlight w:val="white"/>
+        </w:rPr>
+        <w:t>&lt;summary&gt;</w:t>
+      </w:r>
+    </w:p>
+    <w:p>
+      <w:pPr>
+        <w:autoSpaceDE w:val="0"/>
+        <w:autoSpaceDN w:val="0"/>
+        <w:adjustRightInd w:val="0"/>
+        <w:spacing w:after="0" w:line="240" w:lineRule="auto"/>
+        <w:rPr>
+          <w:rFonts w:ascii="Consolas" w:hAnsi="Consolas" w:cs="Consolas"/>
+          <w:color w:val="000000"/>
+          <w:sz w:val="24"/>
+          <w:szCs w:val="24"/>
+          <w:highlight w:val="white"/>
+        </w:rPr>
+      </w:pPr>
+      <w:r>
+        <w:rPr>
+          <w:rFonts w:ascii="Consolas" w:hAnsi="Consolas" w:cs="Consolas"/>
+          <w:color w:val="000000"/>
+          <w:sz w:val="24"/>
+          <w:szCs w:val="24"/>
+          <w:highlight w:val="white"/>
+        </w:rPr>
+        <w:t xml:space="preserve">        </w:t>
+      </w:r>
+      <w:r>
+        <w:rPr>
+          <w:rFonts w:ascii="Consolas" w:hAnsi="Consolas" w:cs="Consolas"/>
+          <w:color w:val="808080"/>
+          <w:sz w:val="24"/>
+          <w:szCs w:val="24"/>
+          <w:highlight w:val="white"/>
+        </w:rPr>
+        <w:t>///</w:t>
+      </w:r>
+      <w:r>
+        <w:rPr>
+          <w:rFonts w:ascii="Consolas" w:hAnsi="Consolas" w:cs="Consolas"/>
+          <w:color w:val="008000"/>
+          <w:sz w:val="24"/>
+          <w:szCs w:val="24"/>
+          <w:highlight w:val="white"/>
+        </w:rPr>
+        <w:t xml:space="preserve"> </w:t>
+      </w:r>
+      <w:proofErr w:type="gramStart"/>
+      <w:r>
+        <w:rPr>
+          <w:rFonts w:ascii="Consolas" w:hAnsi="Consolas" w:cs="Consolas"/>
+          <w:color w:val="008000"/>
+          <w:sz w:val="24"/>
+          <w:szCs w:val="24"/>
+          <w:highlight w:val="white"/>
+        </w:rPr>
+        <w:t>Validates</w:t>
+      </w:r>
+      <w:proofErr w:type="gramEnd"/>
+      <w:r>
+        <w:rPr>
+          <w:rFonts w:ascii="Consolas" w:hAnsi="Consolas" w:cs="Consolas"/>
+          <w:color w:val="008000"/>
+          <w:sz w:val="24"/>
+          <w:szCs w:val="24"/>
+          <w:highlight w:val="white"/>
+        </w:rPr>
+        <w:t xml:space="preserve"> a list of samples to make sure if they are from the same block, they run on the same column.</w:t>
+      </w:r>
+    </w:p>
+    <w:p>
+      <w:pPr>
+        <w:autoSpaceDE w:val="0"/>
+        <w:autoSpaceDN w:val="0"/>
+        <w:adjustRightInd w:val="0"/>
+        <w:spacing w:after="0" w:line="240" w:lineRule="auto"/>
+        <w:rPr>
+          <w:rFonts w:ascii="Consolas" w:hAnsi="Consolas" w:cs="Consolas"/>
+          <w:color w:val="000000"/>
+          <w:sz w:val="24"/>
+          <w:szCs w:val="24"/>
+          <w:highlight w:val="white"/>
+        </w:rPr>
+      </w:pPr>
+      <w:r>
+        <w:rPr>
+          <w:rFonts w:ascii="Consolas" w:hAnsi="Consolas" w:cs="Consolas"/>
+          <w:color w:val="000000"/>
+          <w:sz w:val="24"/>
+          <w:szCs w:val="24"/>
+          <w:highlight w:val="white"/>
+        </w:rPr>
+        <w:t xml:space="preserve">        </w:t>
+      </w:r>
+      <w:r>
+        <w:rPr>
+          <w:rFonts w:ascii="Consolas" w:hAnsi="Consolas" w:cs="Consolas"/>
+          <w:color w:val="808080"/>
+          <w:sz w:val="24"/>
+          <w:szCs w:val="24"/>
+          <w:highlight w:val="white"/>
+        </w:rPr>
+        <w:t>///</w:t>
+      </w:r>
+      <w:r>
+        <w:rPr>
+          <w:rFonts w:ascii="Consolas" w:hAnsi="Consolas" w:cs="Consolas"/>
+          <w:color w:val="008000"/>
+          <w:sz w:val="24"/>
+          <w:szCs w:val="24"/>
+          <w:highlight w:val="white"/>
+        </w:rPr>
+        <w:t xml:space="preserve"> </w:t>
+      </w:r>
+      <w:r>
+        <w:rPr>
+          <w:rFonts w:ascii="Consolas" w:hAnsi="Consolas" w:cs="Consolas"/>
+          <w:color w:val="808080"/>
+          <w:sz w:val="24"/>
+          <w:szCs w:val="24"/>
+          <w:highlight w:val="white"/>
+        </w:rPr>
+        <w:t>&lt;/summary&gt;</w:t>
+      </w:r>
+    </w:p>
+    <w:p>
+      <w:pPr>
+        <w:autoSpaceDE w:val="0"/>
+        <w:autoSpaceDN w:val="0"/>
+        <w:adjustRightInd w:val="0"/>
+        <w:spacing w:after="0" w:line="240" w:lineRule="auto"/>
+        <w:rPr>
+          <w:rFonts w:ascii="Consolas" w:hAnsi="Consolas" w:cs="Consolas"/>
+          <w:color w:val="000000"/>
+          <w:sz w:val="24"/>
+          <w:szCs w:val="24"/>
+          <w:highlight w:val="white"/>
+        </w:rPr>
+      </w:pPr>
+      <w:r>
+        <w:rPr>
+          <w:rFonts w:ascii="Consolas" w:hAnsi="Consolas" w:cs="Consolas"/>
+          <w:color w:val="000000"/>
+          <w:sz w:val="24"/>
+          <w:szCs w:val="24"/>
+          <w:highlight w:val="white"/>
+        </w:rPr>
+        <w:t xml:space="preserve">        </w:t>
+      </w:r>
+      <w:r>
+        <w:rPr>
+          <w:rFonts w:ascii="Consolas" w:hAnsi="Consolas" w:cs="Consolas"/>
+          <w:color w:val="808080"/>
+          <w:sz w:val="24"/>
+          <w:szCs w:val="24"/>
+          <w:highlight w:val="white"/>
+        </w:rPr>
+        <w:t>///</w:t>
+      </w:r>
+      <w:r>
+        <w:rPr>
+          <w:rFonts w:ascii="Consolas" w:hAnsi="Consolas" w:cs="Consolas"/>
+          <w:color w:val="008000"/>
+          <w:sz w:val="24"/>
+          <w:szCs w:val="24"/>
+          <w:highlight w:val="white"/>
+        </w:rPr>
+        <w:t xml:space="preserve"> </w:t>
+      </w:r>
+      <w:r>
+        <w:rPr>
+          <w:rFonts w:ascii="Consolas" w:hAnsi="Consolas" w:cs="Consolas"/>
+          <w:color w:val="808080"/>
+          <w:sz w:val="24"/>
+          <w:szCs w:val="24"/>
+          <w:highlight w:val="white"/>
+        </w:rPr>
+        <w:t>&lt;</w:t>
+      </w:r>
+      <w:proofErr w:type="spellStart"/>
+      <w:r>
+        <w:rPr>
+          <w:rFonts w:ascii="Consolas" w:hAnsi="Consolas" w:cs="Consolas"/>
+          <w:color w:val="808080"/>
+          <w:sz w:val="24"/>
+          <w:szCs w:val="24"/>
+          <w:highlight w:val="white"/>
+        </w:rPr>
+        <w:t>param</w:t>
+      </w:r>
+      <w:proofErr w:type="spellEnd"/>
+      <w:r>
+        <w:rPr>
+          <w:rFonts w:ascii="Consolas" w:hAnsi="Consolas" w:cs="Consolas"/>
+          <w:color w:val="808080"/>
+          <w:sz w:val="24"/>
+          <w:szCs w:val="24"/>
+          <w:highlight w:val="white"/>
+        </w:rPr>
+        <w:t xml:space="preserve"> name="samples"&gt;&lt;/</w:t>
+      </w:r>
+      <w:proofErr w:type="spellStart"/>
+      <w:r>
+        <w:rPr>
+          <w:rFonts w:ascii="Consolas" w:hAnsi="Consolas" w:cs="Consolas"/>
+          <w:color w:val="808080"/>
+          <w:sz w:val="24"/>
+          <w:szCs w:val="24"/>
+          <w:highlight w:val="white"/>
+        </w:rPr>
+        <w:t>param</w:t>
+      </w:r>
+      <w:proofErr w:type="spellEnd"/>
+      <w:r>
+        <w:rPr>
+          <w:rFonts w:ascii="Consolas" w:hAnsi="Consolas" w:cs="Consolas"/>
+          <w:color w:val="808080"/>
+          <w:sz w:val="24"/>
+          <w:szCs w:val="24"/>
+          <w:highlight w:val="white"/>
+        </w:rPr>
+        <w:t>&gt;</w:t>
+      </w:r>
+    </w:p>
+    <w:p>
+      <w:pPr>
+        <w:autoSpaceDE w:val="0"/>
+        <w:autoSpaceDN w:val="0"/>
+        <w:adjustRightInd w:val="0"/>
+        <w:spacing w:after="0" w:line="240" w:lineRule="auto"/>
+        <w:rPr>
+          <w:rFonts w:ascii="Consolas" w:hAnsi="Consolas" w:cs="Consolas"/>
+          <w:color w:val="000000"/>
+          <w:sz w:val="24"/>
+          <w:szCs w:val="24"/>
+          <w:highlight w:val="white"/>
+        </w:rPr>
+      </w:pPr>
+      <w:r>
+        <w:rPr>
+          <w:rFonts w:ascii="Consolas" w:hAnsi="Consolas" w:cs="Consolas"/>
+          <w:color w:val="000000"/>
+          <w:sz w:val="24"/>
+          <w:szCs w:val="24"/>
+          <w:highlight w:val="white"/>
+        </w:rPr>
+        <w:t xml:space="preserve">        </w:t>
+      </w:r>
+      <w:r>
+        <w:rPr>
+          <w:rFonts w:ascii="Consolas" w:hAnsi="Consolas" w:cs="Consolas"/>
+          <w:color w:val="808080"/>
+          <w:sz w:val="24"/>
+          <w:szCs w:val="24"/>
+          <w:highlight w:val="white"/>
+        </w:rPr>
+        <w:t>///</w:t>
+      </w:r>
+      <w:r>
+        <w:rPr>
+          <w:rFonts w:ascii="Consolas" w:hAnsi="Consolas" w:cs="Consolas"/>
+          <w:color w:val="008000"/>
+          <w:sz w:val="24"/>
+          <w:szCs w:val="24"/>
+          <w:highlight w:val="white"/>
+        </w:rPr>
+        <w:t xml:space="preserve"> </w:t>
+      </w:r>
+      <w:r>
+        <w:rPr>
+          <w:rFonts w:ascii="Consolas" w:hAnsi="Consolas" w:cs="Consolas"/>
+          <w:color w:val="808080"/>
+          <w:sz w:val="24"/>
+          <w:szCs w:val="24"/>
+          <w:highlight w:val="white"/>
+        </w:rPr>
+        <w:t>&lt;returns&gt;&lt;/returns&gt;</w:t>
+      </w:r>
+    </w:p>
+    <w:p>
+      <w:pPr>
+        <w:autoSpaceDE w:val="0"/>
+        <w:autoSpaceDN w:val="0"/>
+        <w:adjustRightInd w:val="0"/>
+        <w:spacing w:after="0" w:line="240" w:lineRule="auto"/>
+        <w:rPr>
+          <w:rFonts w:ascii="Consolas" w:hAnsi="Consolas" w:cs="Consolas"/>
+          <w:color w:val="000000"/>
+          <w:sz w:val="24"/>
+          <w:szCs w:val="24"/>
+          <w:highlight w:val="white"/>
+        </w:rPr>
+      </w:pPr>
+      <w:r>
+        <w:rPr>
+          <w:rFonts w:ascii="Consolas" w:hAnsi="Consolas" w:cs="Consolas"/>
+          <w:color w:val="000000"/>
+          <w:sz w:val="24"/>
+          <w:szCs w:val="24"/>
+          <w:highlight w:val="white"/>
+        </w:rPr>
+        <w:t xml:space="preserve">        </w:t>
+      </w:r>
+      <w:proofErr w:type="gramStart"/>
+      <w:r>
+        <w:rPr>
+          <w:rFonts w:ascii="Consolas" w:hAnsi="Consolas" w:cs="Consolas"/>
+          <w:color w:val="0000FF"/>
+          <w:sz w:val="24"/>
+          <w:szCs w:val="24"/>
+          <w:highlight w:val="white"/>
+        </w:rPr>
+        <w:t>public</w:t>
+      </w:r>
+      <w:proofErr w:type="gramEnd"/>
+      <w:r>
+        <w:rPr>
+          <w:rFonts w:ascii="Consolas" w:hAnsi="Consolas" w:cs="Consolas"/>
+          <w:color w:val="000000"/>
+          <w:sz w:val="24"/>
+          <w:szCs w:val="24"/>
+          <w:highlight w:val="white"/>
+        </w:rPr>
+        <w:t xml:space="preserve"> </w:t>
+      </w:r>
+      <w:r>
+        <w:rPr>
+          <w:rFonts w:ascii="Consolas" w:hAnsi="Consolas" w:cs="Consolas"/>
+          <w:color w:val="2B91AF"/>
+          <w:sz w:val="24"/>
+          <w:szCs w:val="24"/>
+          <w:highlight w:val="white"/>
+        </w:rPr>
+        <w:t>List</w:t>
+      </w:r>
+      <w:r>
+        <w:rPr>
+          <w:rFonts w:ascii="Consolas" w:hAnsi="Consolas" w:cs="Consolas"/>
+          <w:color w:val="000000"/>
+          <w:sz w:val="24"/>
+          <w:szCs w:val="24"/>
+          <w:highlight w:val="white"/>
+        </w:rPr>
+        <w:t>&lt;</w:t>
+      </w:r>
+      <w:proofErr w:type="spellStart"/>
+      <w:r>
+        <w:rPr>
+          <w:rFonts w:ascii="Consolas" w:hAnsi="Consolas" w:cs="Consolas"/>
+          <w:color w:val="2B91AF"/>
+          <w:sz w:val="24"/>
+          <w:szCs w:val="24"/>
+          <w:highlight w:val="white"/>
+        </w:rPr>
+        <w:t>classSampleData</w:t>
+      </w:r>
+      <w:proofErr w:type="spellEnd"/>
+      <w:r>
+        <w:rPr>
+          <w:rFonts w:ascii="Consolas" w:hAnsi="Consolas" w:cs="Consolas"/>
+          <w:color w:val="000000"/>
+          <w:sz w:val="24"/>
+          <w:szCs w:val="24"/>
+          <w:highlight w:val="white"/>
+        </w:rPr>
+        <w:t xml:space="preserve">&gt; </w:t>
+      </w:r>
+      <w:proofErr w:type="spellStart"/>
+      <w:r>
+        <w:rPr>
+          <w:rFonts w:ascii="Consolas" w:hAnsi="Consolas" w:cs="Consolas"/>
+          <w:color w:val="000000"/>
+          <w:sz w:val="24"/>
+          <w:szCs w:val="24"/>
+          <w:highlight w:val="white"/>
+        </w:rPr>
+        <w:t>ValidateBlocks</w:t>
+      </w:r>
+      <w:proofErr w:type="spellEnd"/>
+      <w:r>
+        <w:rPr>
+          <w:rFonts w:ascii="Consolas" w:hAnsi="Consolas" w:cs="Consolas"/>
+          <w:color w:val="000000"/>
+          <w:sz w:val="24"/>
+          <w:szCs w:val="24"/>
+          <w:highlight w:val="white"/>
+        </w:rPr>
+        <w:t>(</w:t>
+      </w:r>
+      <w:r>
+        <w:rPr>
+          <w:rFonts w:ascii="Consolas" w:hAnsi="Consolas" w:cs="Consolas"/>
+          <w:color w:val="2B91AF"/>
+          <w:sz w:val="24"/>
+          <w:szCs w:val="24"/>
+          <w:highlight w:val="white"/>
+        </w:rPr>
+        <w:t>List</w:t>
+      </w:r>
+      <w:r>
+        <w:rPr>
+          <w:rFonts w:ascii="Consolas" w:hAnsi="Consolas" w:cs="Consolas"/>
+          <w:color w:val="000000"/>
+          <w:sz w:val="24"/>
+          <w:szCs w:val="24"/>
+          <w:highlight w:val="white"/>
+        </w:rPr>
+        <w:t>&lt;</w:t>
+      </w:r>
+      <w:proofErr w:type="spellStart"/>
+      <w:r>
+        <w:rPr>
+          <w:rFonts w:ascii="Consolas" w:hAnsi="Consolas" w:cs="Consolas"/>
+          <w:color w:val="2B91AF"/>
+          <w:sz w:val="24"/>
+          <w:szCs w:val="24"/>
+          <w:highlight w:val="white"/>
+        </w:rPr>
+        <w:t>classSampleData</w:t>
+      </w:r>
+      <w:proofErr w:type="spellEnd"/>
+      <w:r>
+        <w:rPr>
+          <w:rFonts w:ascii="Consolas" w:hAnsi="Consolas" w:cs="Consolas"/>
+          <w:color w:val="000000"/>
+          <w:sz w:val="24"/>
+          <w:szCs w:val="24"/>
+          <w:highlight w:val="white"/>
+        </w:rPr>
+        <w:t>&gt; samples)</w:t>
+      </w:r>
+    </w:p>
+    <w:p>
+      <w:pPr>
+        <w:autoSpaceDE w:val="0"/>
+        <w:autoSpaceDN w:val="0"/>
+        <w:adjustRightInd w:val="0"/>
+        <w:spacing w:after="0" w:line="240" w:lineRule="auto"/>
+        <w:rPr>
+          <w:rFonts w:ascii="Consolas" w:hAnsi="Consolas" w:cs="Consolas"/>
+          <w:color w:val="000000"/>
+          <w:sz w:val="24"/>
+          <w:szCs w:val="24"/>
+          <w:highlight w:val="white"/>
+        </w:rPr>
+      </w:pPr>
+      <w:r>
+        <w:rPr>
+          <w:rFonts w:ascii="Consolas" w:hAnsi="Consolas" w:cs="Consolas"/>
+          <w:color w:val="000000"/>
+          <w:sz w:val="24"/>
+          <w:szCs w:val="24"/>
+          <w:highlight w:val="white"/>
+        </w:rPr>
+        <w:t xml:space="preserve">        {</w:t>
+      </w:r>
+    </w:p>
+    <w:p>
+      <w:pPr>
+        <w:autoSpaceDE w:val="0"/>
+        <w:autoSpaceDN w:val="0"/>
+        <w:adjustRightInd w:val="0"/>
+        <w:spacing w:after="0" w:line="240" w:lineRule="auto"/>
+        <w:rPr>
+          <w:rFonts w:ascii="Consolas" w:hAnsi="Consolas" w:cs="Consolas"/>
+          <w:color w:val="000000"/>
+          <w:sz w:val="24"/>
+          <w:szCs w:val="24"/>
+          <w:highlight w:val="white"/>
+        </w:rPr>
+      </w:pPr>
+      <w:r>
+        <w:rPr>
+          <w:rFonts w:ascii="Consolas" w:hAnsi="Consolas" w:cs="Consolas"/>
+          <w:color w:val="000000"/>
+          <w:sz w:val="24"/>
+          <w:szCs w:val="24"/>
+          <w:highlight w:val="white"/>
+        </w:rPr>
+        <w:t xml:space="preserve">            </w:t>
+      </w:r>
+      <w:r>
+        <w:rPr>
+          <w:rFonts w:ascii="Consolas" w:hAnsi="Consolas" w:cs="Consolas"/>
+          <w:color w:val="808080"/>
+          <w:sz w:val="24"/>
+          <w:szCs w:val="24"/>
+          <w:highlight w:val="white"/>
+        </w:rPr>
+        <w:t>///</w:t>
+      </w:r>
+      <w:r>
+        <w:rPr>
+          <w:rFonts w:ascii="Consolas" w:hAnsi="Consolas" w:cs="Consolas"/>
+          <w:color w:val="008000"/>
+          <w:sz w:val="24"/>
+          <w:szCs w:val="24"/>
+          <w:highlight w:val="white"/>
+        </w:rPr>
+        <w:t xml:space="preserve"> </w:t>
+      </w:r>
+      <w:r>
+        <w:rPr>
+          <w:rFonts w:ascii="Consolas" w:hAnsi="Consolas" w:cs="Consolas"/>
+          <w:color w:val="808080"/>
+          <w:sz w:val="24"/>
+          <w:szCs w:val="24"/>
+          <w:highlight w:val="white"/>
+        </w:rPr>
+        <w:t>&lt;summary&gt;</w:t>
+      </w:r>
+    </w:p>
+    <w:p>
+      <w:pPr>
+        <w:autoSpaceDE w:val="0"/>
+        <w:autoSpaceDN w:val="0"/>
+        <w:adjustRightInd w:val="0"/>
+        <w:spacing w:after="0" w:line="240" w:lineRule="auto"/>
+        <w:ind w:firstLine="720"/>
+        <w:rPr>
+          <w:rFonts w:ascii="Consolas" w:hAnsi="Consolas" w:cs="Consolas"/>
+          <w:color w:val="808080"/>
+          <w:sz w:val="24"/>
+          <w:szCs w:val="24"/>
+          <w:highlight w:val="white"/>
+        </w:rPr>
+      </w:pPr>
+      <w:r>
+        <w:rPr>
+          <w:rFonts w:ascii="Consolas" w:hAnsi="Consolas" w:cs="Consolas"/>
+          <w:color w:val="000000"/>
+          <w:sz w:val="24"/>
+          <w:szCs w:val="24"/>
+          <w:highlight w:val="white"/>
+        </w:rPr>
+        <w:t xml:space="preserve">       </w:t>
+      </w:r>
+      <w:r>
+        <w:rPr>
+          <w:rFonts w:ascii="Consolas" w:hAnsi="Consolas" w:cs="Consolas"/>
+          <w:color w:val="808080"/>
+          <w:sz w:val="24"/>
+          <w:szCs w:val="24"/>
+          <w:highlight w:val="white"/>
+        </w:rPr>
+        <w:t xml:space="preserve">/// </w:t>
+      </w:r>
+      <w:r>
+        <w:rPr>
+          <w:rFonts w:ascii="Consolas" w:hAnsi="Consolas" w:cs="Consolas"/>
+          <w:color w:val="008000"/>
+          <w:sz w:val="24"/>
+          <w:szCs w:val="24"/>
+          <w:highlight w:val="white"/>
+        </w:rPr>
+        <w:t>Implementation</w:t>
+      </w:r>
+    </w:p>
+    <w:p>
+      <w:pPr>
+        <w:autoSpaceDE w:val="0"/>
+        <w:autoSpaceDN w:val="0"/>
+        <w:adjustRightInd w:val="0"/>
+        <w:spacing w:after="0" w:line="240" w:lineRule="auto"/>
+        <w:rPr>
+          <w:rFonts w:ascii="Consolas" w:hAnsi="Consolas" w:cs="Consolas"/>
+          <w:color w:val="000000"/>
+          <w:sz w:val="24"/>
+          <w:szCs w:val="24"/>
+          <w:highlight w:val="white"/>
+        </w:rPr>
+      </w:pPr>
+      <w:r>
+        <w:rPr>
+          <w:rFonts w:ascii="Consolas" w:hAnsi="Consolas" w:cs="Consolas"/>
+          <w:color w:val="000000"/>
+          <w:sz w:val="24"/>
+          <w:szCs w:val="24"/>
+          <w:highlight w:val="white"/>
+        </w:rPr>
+        <w:t xml:space="preserve">     </w:t>
+      </w:r>
+      <w:r>
+        <w:rPr>
+          <w:rFonts w:ascii="Consolas" w:hAnsi="Consolas" w:cs="Consolas"/>
+          <w:color w:val="000000"/>
+          <w:sz w:val="24"/>
+          <w:szCs w:val="24"/>
+          <w:highlight w:val="white"/>
+        </w:rPr>
+        <w:tab/>
+        <w:t xml:space="preserve">       </w:t>
+      </w:r>
+      <w:r>
+        <w:rPr>
+          <w:rFonts w:ascii="Consolas" w:hAnsi="Consolas" w:cs="Consolas"/>
+          <w:color w:val="808080"/>
+          <w:sz w:val="24"/>
+          <w:szCs w:val="24"/>
+          <w:highlight w:val="white"/>
+        </w:rPr>
+        <w:t>///</w:t>
+      </w:r>
+      <w:r>
+        <w:rPr>
+          <w:rFonts w:ascii="Consolas" w:hAnsi="Consolas" w:cs="Consolas"/>
+          <w:color w:val="008000"/>
+          <w:sz w:val="24"/>
+          <w:szCs w:val="24"/>
+          <w:highlight w:val="white"/>
+        </w:rPr>
+        <w:t xml:space="preserve"> </w:t>
+      </w:r>
+      <w:r>
+        <w:rPr>
+          <w:rFonts w:ascii="Consolas" w:hAnsi="Consolas" w:cs="Consolas"/>
+          <w:color w:val="808080"/>
+          <w:sz w:val="24"/>
+          <w:szCs w:val="24"/>
+          <w:highlight w:val="white"/>
+        </w:rPr>
+        <w:t>&lt;/summary&gt;</w:t>
+      </w:r>
+    </w:p>
+    <w:p>
+      <w:pPr>
+        <w:autoSpaceDE w:val="0"/>
+        <w:autoSpaceDN w:val="0"/>
+        <w:adjustRightInd w:val="0"/>
+        <w:spacing w:after="0" w:line="240" w:lineRule="auto"/>
+        <w:rPr>
+          <w:rFonts w:ascii="Consolas" w:hAnsi="Consolas" w:cs="Consolas"/>
+          <w:color w:val="000000"/>
+          <w:sz w:val="24"/>
+          <w:szCs w:val="24"/>
+          <w:highlight w:val="white"/>
+        </w:rPr>
+      </w:pPr>
+      <w:r>
+        <w:rPr>
+          <w:rFonts w:ascii="Consolas" w:hAnsi="Consolas" w:cs="Consolas"/>
+          <w:color w:val="000000"/>
+          <w:sz w:val="24"/>
+          <w:szCs w:val="24"/>
+          <w:highlight w:val="white"/>
+        </w:rPr>
+        <w:t xml:space="preserve">        }</w:t>
+      </w:r>
+    </w:p>
+    <w:p>
+      <w:r>
+        <w:rPr>
+          <w:rFonts w:ascii="Consolas" w:hAnsi="Consolas" w:cs="Consolas"/>
+          <w:color w:val="000000"/>
+          <w:sz w:val="24"/>
+          <w:szCs w:val="24"/>
+          <w:highlight w:val="white"/>
+        </w:rPr>
+        <w:t xml:space="preserve">    }</w:t>
       </w:r>
     </w:p>
     <w:p/>

</xml_diff>